<commit_message>
Agrego contacto.html y mejoro estilos en style.css
</commit_message>
<xml_diff>
--- a/Laboratorio 08/Laboratorio 08.docx
+++ b/Laboratorio 08/Laboratorio 08.docx
@@ -137,6 +137,54 @@
     <w:p>
       <w:pPr>
         <w:widowControl w:val="0"/>
+        <w:spacing w:before="249" w:line="240" w:lineRule="auto"/>
+        <w:jc w:val="center"/>
+        <w:rPr>
+          <w:rFonts w:ascii="Times New Roman" w:eastAsia="Times New Roman" w:hAnsi="Times New Roman" w:cs="Times New Roman"/>
+          <w:b/>
+          <w:bCs/>
+          <w:sz w:val="24"/>
+          <w:szCs w:val="24"/>
+        </w:rPr>
+      </w:pPr>
+      <w:r>
+        <w:rPr>
+          <w:rFonts w:ascii="Times New Roman" w:eastAsia="Times New Roman" w:hAnsi="Times New Roman" w:cs="Times New Roman"/>
+          <w:b/>
+          <w:bCs/>
+          <w:sz w:val="24"/>
+          <w:szCs w:val="24"/>
+        </w:rPr>
+        <w:t xml:space="preserve">PROFESOR: </w:t>
+      </w:r>
+    </w:p>
+    <w:p>
+      <w:pPr>
+        <w:widowControl w:val="0"/>
+        <w:spacing w:before="249" w:line="240" w:lineRule="auto"/>
+        <w:jc w:val="center"/>
+        <w:rPr>
+          <w:rFonts w:ascii="Times New Roman" w:eastAsia="Times New Roman" w:hAnsi="Times New Roman" w:cs="Times New Roman"/>
+          <w:b/>
+          <w:bCs/>
+          <w:sz w:val="24"/>
+          <w:szCs w:val="24"/>
+        </w:rPr>
+      </w:pPr>
+      <w:r>
+        <w:rPr>
+          <w:rFonts w:ascii="Times New Roman" w:eastAsia="Times New Roman" w:hAnsi="Times New Roman" w:cs="Times New Roman"/>
+          <w:b/>
+          <w:bCs/>
+          <w:sz w:val="24"/>
+          <w:szCs w:val="24"/>
+        </w:rPr>
+        <w:t>Harvey Arce, Norman Patrick</w:t>
+      </w:r>
+    </w:p>
+    <w:p>
+      <w:pPr>
+        <w:widowControl w:val="0"/>
         <w:spacing w:before="502" w:line="240" w:lineRule="auto"/>
         <w:jc w:val="center"/>
         <w:rPr>
@@ -341,29 +389,39 @@
           <w:b/>
           <w:bCs/>
         </w:rPr>
-        <w:lastRenderedPageBreak/>
-        <w:t>1. Crear un directorio que tenga su nombre y un subdirectorio laboratorio08. Recomendación: usar minúsculas, sin espacios,</w:t>
-      </w:r>
-      <w:r>
+        <w:t xml:space="preserve">1. Crear un directorio que tenga su nombre y un subdirectorio laboratorio08. Recomendación: usar minúsculas, sin espacios, sin tildes ni “ñ” y con guiones medios o bajos </w:t>
+      </w:r>
+    </w:p>
+    <w:p>
+      <w:pPr>
+        <w:pStyle w:val="Sinespaciado"/>
         <w:rPr>
           <w:b/>
           <w:bCs/>
         </w:rPr>
-        <w:t xml:space="preserve"> </w:t>
-      </w:r>
+      </w:pPr>
       <w:r>
         <w:rPr>
           <w:b/>
           <w:bCs/>
         </w:rPr>
-        <w:t>sin tildes ni “ñ” y con guiones medios o bajos</w:t>
-      </w:r>
-      <w:r>
+        <w:t>2. Utilizar los atajos de teclado o combinación de teclas para agilizar su trabajo</w:t>
+      </w:r>
+    </w:p>
+    <w:p>
+      <w:pPr>
+        <w:pStyle w:val="Sinespaciado"/>
         <w:rPr>
           <w:b/>
           <w:bCs/>
         </w:rPr>
-        <w:t xml:space="preserve"> </w:t>
+      </w:pPr>
+      <w:r>
+        <w:rPr>
+          <w:b/>
+          <w:bCs/>
+        </w:rPr>
+        <w:t>3. Crea una página index.html que contenga:</w:t>
       </w:r>
     </w:p>
     <w:p>
@@ -378,38 +436,7 @@
         <w:rPr>
           <w:b/>
           <w:bCs/>
-        </w:rPr>
-        <w:t>2. Utilizar los atajos de teclado o combinación de teclas para agilizar su trabajo</w:t>
-      </w:r>
-    </w:p>
-    <w:p>
-      <w:pPr>
-        <w:pStyle w:val="Sinespaciado"/>
-        <w:rPr>
-          <w:b/>
-          <w:bCs/>
-        </w:rPr>
-      </w:pPr>
-      <w:r>
-        <w:rPr>
-          <w:b/>
-          <w:bCs/>
-        </w:rPr>
-        <w:t>3. Crea una página index.html que contenga:</w:t>
-      </w:r>
-    </w:p>
-    <w:p>
-      <w:pPr>
-        <w:pStyle w:val="Sinespaciado"/>
-        <w:rPr>
-          <w:b/>
-          <w:bCs/>
-        </w:rPr>
-      </w:pPr>
-      <w:r>
-        <w:rPr>
-          <w:b/>
-          <w:bCs/>
+          <w:noProof/>
         </w:rPr>
         <w:drawing>
           <wp:inline distT="0" distB="0" distL="0" distR="0" wp14:anchorId="17556BE5" wp14:editId="3BA064A2">
@@ -502,6 +529,7 @@
         <w:rPr>
           <w:rFonts w:ascii="Times New Roman" w:eastAsia="Times New Roman" w:hAnsi="Times New Roman" w:cs="Times New Roman"/>
           <w:b/>
+          <w:noProof/>
           <w:color w:val="202124"/>
           <w:sz w:val="24"/>
           <w:szCs w:val="24"/>
@@ -587,6 +615,7 @@
         <w:rPr>
           <w:rFonts w:ascii="Times New Roman" w:eastAsia="Times New Roman" w:hAnsi="Times New Roman" w:cs="Times New Roman"/>
           <w:b/>
+          <w:noProof/>
           <w:color w:val="202124"/>
           <w:sz w:val="24"/>
           <w:szCs w:val="24"/>
@@ -666,7 +695,6 @@
           <w:szCs w:val="24"/>
           <w:highlight w:val="white"/>
         </w:rPr>
-        <w:lastRenderedPageBreak/>
         <w:t xml:space="preserve">5. Crea una página selectores.html que contenga: Crear las reglas </w:t>
       </w:r>
       <w:proofErr w:type="spellStart"/>
@@ -760,6 +788,7 @@
         <w:rPr>
           <w:rFonts w:ascii="Times New Roman" w:eastAsia="Times New Roman" w:hAnsi="Times New Roman" w:cs="Times New Roman"/>
           <w:b/>
+          <w:noProof/>
           <w:color w:val="202124"/>
           <w:sz w:val="24"/>
           <w:szCs w:val="24"/>
@@ -819,6 +848,7 @@
         <w:rPr>
           <w:rFonts w:ascii="Times New Roman" w:eastAsia="Times New Roman" w:hAnsi="Times New Roman" w:cs="Times New Roman"/>
           <w:b/>
+          <w:noProof/>
           <w:color w:val="202124"/>
           <w:sz w:val="24"/>
           <w:szCs w:val="24"/>
@@ -904,6 +934,7 @@
         <w:rPr>
           <w:rFonts w:ascii="Times New Roman" w:eastAsia="Times New Roman" w:hAnsi="Times New Roman" w:cs="Times New Roman"/>
           <w:b/>
+          <w:noProof/>
           <w:color w:val="202124"/>
           <w:sz w:val="24"/>
           <w:szCs w:val="24"/>
@@ -1016,7 +1047,19 @@
           <w:szCs w:val="24"/>
           <w:highlight w:val="white"/>
         </w:rPr>
-        <w:t xml:space="preserve"> pase sobre un enlace debe ponerse rojo • Cuando el enlace esté siendo presionado, debe ponerse naranja • Para cada uno de los anteriores, también cambiar el color de fondo a uno de su elección </w:t>
+        <w:t xml:space="preserve"> pase sobre un enlace debe ponerse rojo • Cuando el enlace esté siendo presionado, debe ponerse </w:t>
+      </w:r>
+      <w:r>
+        <w:rPr>
+          <w:rFonts w:ascii="Times New Roman" w:eastAsia="Times New Roman" w:hAnsi="Times New Roman" w:cs="Times New Roman"/>
+          <w:b/>
+          <w:color w:val="202124"/>
+          <w:sz w:val="24"/>
+          <w:szCs w:val="24"/>
+          <w:highlight w:val="white"/>
+        </w:rPr>
+        <w:lastRenderedPageBreak/>
+        <w:t xml:space="preserve">naranja • Para cada uno de los anteriores, también cambiar el color de fondo a uno de su elección </w:t>
       </w:r>
     </w:p>
     <w:p>
@@ -1037,11 +1080,11 @@
         <w:rPr>
           <w:rFonts w:ascii="Times New Roman" w:eastAsia="Times New Roman" w:hAnsi="Times New Roman" w:cs="Times New Roman"/>
           <w:b/>
-          <w:color w:val="202124"/>
-          <w:sz w:val="24"/>
-          <w:szCs w:val="24"/>
-        </w:rPr>
-        <w:lastRenderedPageBreak/>
+          <w:noProof/>
+          <w:color w:val="202124"/>
+          <w:sz w:val="24"/>
+          <w:szCs w:val="24"/>
+        </w:rPr>
         <w:drawing>
           <wp:inline distT="0" distB="0" distL="0" distR="0" wp14:anchorId="7E0A876E" wp14:editId="02FD61EA">
             <wp:extent cx="5733415" cy="2070735"/>
@@ -1097,6 +1140,7 @@
         <w:rPr>
           <w:rFonts w:ascii="Times New Roman" w:eastAsia="Times New Roman" w:hAnsi="Times New Roman" w:cs="Times New Roman"/>
           <w:b/>
+          <w:noProof/>
           <w:color w:val="202124"/>
           <w:sz w:val="24"/>
           <w:szCs w:val="24"/>
@@ -1182,6 +1226,7 @@
         <w:rPr>
           <w:rFonts w:ascii="Times New Roman" w:eastAsia="Times New Roman" w:hAnsi="Times New Roman" w:cs="Times New Roman"/>
           <w:b/>
+          <w:noProof/>
           <w:color w:val="202124"/>
           <w:sz w:val="24"/>
           <w:szCs w:val="24"/>
@@ -1261,7 +1306,6 @@
           <w:szCs w:val="24"/>
           <w:highlight w:val="white"/>
         </w:rPr>
-        <w:lastRenderedPageBreak/>
         <w:t xml:space="preserve">7. En tareas.html, crear una lista ordenada de 3 tareas que tengas que cumplir Crear las reglas </w:t>
       </w:r>
       <w:proofErr w:type="spellStart"/>
@@ -1355,6 +1399,7 @@
         <w:rPr>
           <w:rFonts w:ascii="Times New Roman" w:eastAsia="Times New Roman" w:hAnsi="Times New Roman" w:cs="Times New Roman"/>
           <w:b/>
+          <w:noProof/>
           <w:color w:val="202124"/>
           <w:sz w:val="24"/>
           <w:szCs w:val="24"/>
@@ -1399,10 +1444,12 @@
         <w:rPr>
           <w:rFonts w:ascii="Times New Roman" w:eastAsia="Times New Roman" w:hAnsi="Times New Roman" w:cs="Times New Roman"/>
           <w:b/>
-          <w:color w:val="202124"/>
-          <w:sz w:val="24"/>
-          <w:szCs w:val="24"/>
-        </w:rPr>
+          <w:noProof/>
+          <w:color w:val="202124"/>
+          <w:sz w:val="24"/>
+          <w:szCs w:val="24"/>
+        </w:rPr>
+        <w:lastRenderedPageBreak/>
         <w:drawing>
           <wp:inline distT="0" distB="0" distL="0" distR="0" wp14:anchorId="0B7BAEB8" wp14:editId="2F2FF609">
             <wp:extent cx="3238500" cy="4754985"/>
@@ -1463,32 +1510,33 @@
           <w:szCs w:val="24"/>
           <w:highlight w:val="white"/>
         </w:rPr>
+        <w:t xml:space="preserve">Ejecución: </w:t>
+      </w:r>
+    </w:p>
+    <w:p>
+      <w:pPr>
+        <w:widowControl w:val="0"/>
+        <w:spacing w:before="502" w:line="240" w:lineRule="auto"/>
+        <w:jc w:val="both"/>
+        <w:rPr>
+          <w:rFonts w:ascii="Times New Roman" w:eastAsia="Times New Roman" w:hAnsi="Times New Roman" w:cs="Times New Roman"/>
+          <w:b/>
+          <w:color w:val="202124"/>
+          <w:sz w:val="24"/>
+          <w:szCs w:val="24"/>
+          <w:highlight w:val="white"/>
+        </w:rPr>
+      </w:pPr>
+      <w:r>
+        <w:rPr>
+          <w:rFonts w:ascii="Times New Roman" w:eastAsia="Times New Roman" w:hAnsi="Times New Roman" w:cs="Times New Roman"/>
+          <w:b/>
+          <w:noProof/>
+          <w:color w:val="202124"/>
+          <w:sz w:val="24"/>
+          <w:szCs w:val="24"/>
+        </w:rPr>
         <w:lastRenderedPageBreak/>
-        <w:t xml:space="preserve">Ejecución: </w:t>
-      </w:r>
-    </w:p>
-    <w:p>
-      <w:pPr>
-        <w:widowControl w:val="0"/>
-        <w:spacing w:before="502" w:line="240" w:lineRule="auto"/>
-        <w:jc w:val="both"/>
-        <w:rPr>
-          <w:rFonts w:ascii="Times New Roman" w:eastAsia="Times New Roman" w:hAnsi="Times New Roman" w:cs="Times New Roman"/>
-          <w:b/>
-          <w:color w:val="202124"/>
-          <w:sz w:val="24"/>
-          <w:szCs w:val="24"/>
-          <w:highlight w:val="white"/>
-        </w:rPr>
-      </w:pPr>
-      <w:r>
-        <w:rPr>
-          <w:rFonts w:ascii="Times New Roman" w:eastAsia="Times New Roman" w:hAnsi="Times New Roman" w:cs="Times New Roman"/>
-          <w:b/>
-          <w:color w:val="202124"/>
-          <w:sz w:val="24"/>
-          <w:szCs w:val="24"/>
-        </w:rPr>
         <w:drawing>
           <wp:inline distT="0" distB="0" distL="0" distR="0" wp14:anchorId="154D80ED" wp14:editId="014A2AA1">
             <wp:extent cx="5601482" cy="3429479"/>

</xml_diff>